<commit_message>
added finished HW4 files, initiating HW5 files.
</commit_message>
<xml_diff>
--- a/HW4_Reflective_Cube/HW4_Writeup.docx
+++ b/HW4_Reflective_Cube/HW4_Writeup.docx
@@ -15,7 +15,7 @@
           <w:b/>
           <w:bCs/>
         </w:rPr>
-        <w:t>Displacement Mapping, Bump Mapping, and Lighting</w:t>
+        <w:t>Ominous Reflective/Refractive Sheet in Kelley</w:t>
       </w:r>
     </w:p>
     <w:p>
@@ -38,7 +38,7 @@
           <w:b/>
           <w:bCs/>
         </w:rPr>
-        <w:t>Three</w:t>
+        <w:t>Four</w:t>
       </w:r>
     </w:p>
     <w:p>
@@ -46,15 +46,7 @@
         <w:jc w:val="center"/>
       </w:pPr>
       <w:r>
-        <w:t xml:space="preserve">April </w:t>
-      </w:r>
-      <w:proofErr w:type="gramStart"/>
-      <w:r>
-        <w:t>James :</w:t>
-      </w:r>
-      <w:proofErr w:type="gramEnd"/>
-      <w:r>
-        <w:t xml:space="preserve"> </w:t>
+        <w:t xml:space="preserve">April James : </w:t>
       </w:r>
       <w:hyperlink r:id="rId4" w:history="1">
         <w:r>
@@ -67,13 +59,9 @@
     </w:p>
     <w:p/>
     <w:p/>
-    <w:p/>
     <w:p>
       <w:r>
-        <w:t xml:space="preserve">This project </w:t>
-      </w:r>
-      <w:r>
-        <w:t xml:space="preserve">uses per-fragment lighting to create smooth, realistic lighting that follows the curtain’s shape and folds. When the vertices of the original flat plane are distorted to create an undulating curtain, and then modified again by perturbing each vertex to create a crinkle texture, the lighting is fixed by adjusting the surface </w:t>
+        <w:t xml:space="preserve">This project plays around with bump mapping and displacement mapping to create funky textures using the fragment and vertex shaders. The displacement mapping creates physical displacements of the vertices to create waves in the object plane, but the bump mapping creates the illusion of crinkled, random texture by perturbing and adjusting surface </w:t>
       </w:r>
       <w:proofErr w:type="spellStart"/>
       <w:r>
@@ -81,23 +69,12 @@
       </w:r>
       <w:proofErr w:type="spellEnd"/>
       <w:r>
-        <w:t xml:space="preserve"> at every location to match the surface of the distorted object. </w:t>
+        <w:t xml:space="preserve">. </w:t>
       </w:r>
     </w:p>
     <w:p>
       <w:r>
-        <w:t xml:space="preserve">The crinkle effect is created by using bump mapping, which is an efficient way to create realistic texture and surface variants by distorting the </w:t>
-      </w:r>
-      <w:proofErr w:type="spellStart"/>
-      <w:r>
-        <w:t>normals</w:t>
-      </w:r>
-      <w:proofErr w:type="spellEnd"/>
-      <w:r>
-        <w:t xml:space="preserve"> based on built-in texture values. </w:t>
-      </w:r>
-      <w:r>
-        <w:t xml:space="preserve">If you wanted to create the same detailed texture by displacing each individual vertex, you’d need millions of vertices and a lot more space to contain such a huge file, not to mention how long it would take to render! Here are some screenshots of my project on the next page. </w:t>
+        <w:t xml:space="preserve">The cooler addition to this project is the ability to have the plane reflect and refract, while adjusting texture and index of refraction. By creating a cube mapping around the plane, we can see how it interacts with the images around it when we adjust the sliding scale between total reflection and total refraction. Some screenshots of the project are included on the next page: </w:t>
       </w:r>
       <w:r>
         <w:br/>
@@ -113,23 +90,31 @@
         <w:jc w:val="center"/>
       </w:pPr>
       <w:r>
+        <w:lastRenderedPageBreak/>
+        <w:t>Screenshots:</w:t>
+      </w:r>
+    </w:p>
+    <w:p>
+      <w:pPr>
+        <w:jc w:val="center"/>
+      </w:pPr>
+      <w:r>
         <w:rPr>
           <w:noProof/>
         </w:rPr>
-        <w:lastRenderedPageBreak/>
         <w:drawing>
-          <wp:anchor distT="0" distB="0" distL="114300" distR="114300" simplePos="0" relativeHeight="251670528" behindDoc="0" locked="0" layoutInCell="1" allowOverlap="1" wp14:anchorId="3CE60D86" wp14:editId="49F2CCCF">
+          <wp:anchor distT="0" distB="0" distL="114300" distR="114300" simplePos="0" relativeHeight="251693056" behindDoc="0" locked="0" layoutInCell="1" allowOverlap="1" wp14:anchorId="4702E0D4" wp14:editId="7FCE7BF1">
             <wp:simplePos x="0" y="0"/>
-            <wp:positionH relativeFrom="margin">
-              <wp:posOffset>-333375</wp:posOffset>
+            <wp:positionH relativeFrom="column">
+              <wp:posOffset>-385445</wp:posOffset>
             </wp:positionH>
             <wp:positionV relativeFrom="paragraph">
-              <wp:posOffset>295275</wp:posOffset>
+              <wp:posOffset>139065</wp:posOffset>
             </wp:positionV>
-            <wp:extent cx="2019300" cy="2050286"/>
-            <wp:effectExtent l="0" t="0" r="0" b="7620"/>
+            <wp:extent cx="2146300" cy="2089150"/>
+            <wp:effectExtent l="0" t="0" r="6350" b="6350"/>
             <wp:wrapNone/>
-            <wp:docPr id="1" name="Picture 1"/>
+            <wp:docPr id="22" name="Picture 22"/>
             <wp:cNvGraphicFramePr>
               <a:graphicFrameLocks xmlns:a="http://schemas.openxmlformats.org/drawingml/2006/main" noChangeAspect="1"/>
             </wp:cNvGraphicFramePr>
@@ -155,7 +140,7 @@
                   <pic:spPr>
                     <a:xfrm>
                       <a:off x="0" y="0"/>
-                      <a:ext cx="2019300" cy="2050286"/>
+                      <a:ext cx="2146300" cy="2089150"/>
                     </a:xfrm>
                     <a:prstGeom prst="rect">
                       <a:avLst/>
@@ -174,30 +159,22 @@
         </w:drawing>
       </w:r>
       <w:r>
-        <w:t>Screenshots:</w:t>
-      </w:r>
-    </w:p>
-    <w:p>
-      <w:pPr>
-        <w:jc w:val="center"/>
-      </w:pPr>
-      <w:r>
         <w:rPr>
           <w:noProof/>
         </w:rPr>
         <w:drawing>
-          <wp:anchor distT="0" distB="0" distL="114300" distR="114300" simplePos="0" relativeHeight="251672576" behindDoc="0" locked="0" layoutInCell="1" allowOverlap="1" wp14:anchorId="3FA7423B" wp14:editId="469856C1">
+          <wp:anchor distT="0" distB="0" distL="114300" distR="114300" simplePos="0" relativeHeight="251691008" behindDoc="0" locked="0" layoutInCell="1" allowOverlap="1" wp14:anchorId="50226028" wp14:editId="7C8E7293">
             <wp:simplePos x="0" y="0"/>
-            <wp:positionH relativeFrom="column">
-              <wp:posOffset>4152900</wp:posOffset>
+            <wp:positionH relativeFrom="margin">
+              <wp:posOffset>1826895</wp:posOffset>
             </wp:positionH>
             <wp:positionV relativeFrom="paragraph">
-              <wp:posOffset>9525</wp:posOffset>
+              <wp:posOffset>135255</wp:posOffset>
             </wp:positionV>
-            <wp:extent cx="2009775" cy="2009775"/>
-            <wp:effectExtent l="0" t="0" r="9525" b="9525"/>
+            <wp:extent cx="2155190" cy="2035175"/>
+            <wp:effectExtent l="0" t="0" r="0" b="3175"/>
             <wp:wrapNone/>
-            <wp:docPr id="3" name="Picture 3"/>
+            <wp:docPr id="10" name="Picture 10"/>
             <wp:cNvGraphicFramePr>
               <a:graphicFrameLocks xmlns:a="http://schemas.openxmlformats.org/drawingml/2006/main" noChangeAspect="1"/>
             </wp:cNvGraphicFramePr>
@@ -223,7 +200,7 @@
                   <pic:spPr>
                     <a:xfrm>
                       <a:off x="0" y="0"/>
-                      <a:ext cx="2009775" cy="2009775"/>
+                      <a:ext cx="2155190" cy="2035175"/>
                     </a:xfrm>
                     <a:prstGeom prst="rect">
                       <a:avLst/>
@@ -246,18 +223,18 @@
           <w:noProof/>
         </w:rPr>
         <w:drawing>
-          <wp:anchor distT="0" distB="0" distL="114300" distR="114300" simplePos="0" relativeHeight="251671552" behindDoc="0" locked="0" layoutInCell="1" allowOverlap="1" wp14:anchorId="55638D41" wp14:editId="6E834B60">
+          <wp:anchor distT="0" distB="0" distL="114300" distR="114300" simplePos="0" relativeHeight="251689984" behindDoc="0" locked="0" layoutInCell="1" allowOverlap="1" wp14:anchorId="51CC6C52" wp14:editId="6FB7E30E">
             <wp:simplePos x="0" y="0"/>
             <wp:positionH relativeFrom="margin">
-              <wp:align>center</wp:align>
+              <wp:posOffset>4047683</wp:posOffset>
             </wp:positionH>
             <wp:positionV relativeFrom="paragraph">
-              <wp:posOffset>9525</wp:posOffset>
+              <wp:posOffset>147955</wp:posOffset>
             </wp:positionV>
-            <wp:extent cx="1961884" cy="2028825"/>
-            <wp:effectExtent l="0" t="0" r="635" b="0"/>
+            <wp:extent cx="2049780" cy="2034540"/>
+            <wp:effectExtent l="0" t="0" r="7620" b="3810"/>
             <wp:wrapNone/>
-            <wp:docPr id="2" name="Picture 2"/>
+            <wp:docPr id="1" name="Picture 1"/>
             <wp:cNvGraphicFramePr>
               <a:graphicFrameLocks xmlns:a="http://schemas.openxmlformats.org/drawingml/2006/main" noChangeAspect="1"/>
             </wp:cNvGraphicFramePr>
@@ -283,7 +260,7 @@
                   <pic:spPr>
                     <a:xfrm>
                       <a:off x="0" y="0"/>
-                      <a:ext cx="1961884" cy="2028825"/>
+                      <a:ext cx="2049780" cy="2034540"/>
                     </a:xfrm>
                     <a:prstGeom prst="rect">
                       <a:avLst/>
@@ -302,6 +279,11 @@
         </w:drawing>
       </w:r>
     </w:p>
+    <w:p>
+      <w:pPr>
+        <w:jc w:val="center"/>
+      </w:pPr>
+    </w:p>
     <w:p/>
     <w:p/>
     <w:p/>
@@ -316,7 +298,231 @@
         <mc:AlternateContent>
           <mc:Choice Requires="wps">
             <w:drawing>
-              <wp:anchor distT="0" distB="0" distL="114300" distR="114300" simplePos="0" relativeHeight="251663360" behindDoc="0" locked="0" layoutInCell="1" allowOverlap="1" wp14:anchorId="763B2EBF" wp14:editId="613E4251">
+              <wp:anchor distT="0" distB="0" distL="114300" distR="114300" simplePos="0" relativeHeight="251665408" behindDoc="0" locked="0" layoutInCell="1" allowOverlap="1" wp14:anchorId="39A173A4" wp14:editId="3A7DA4B2">
+                <wp:simplePos x="0" y="0"/>
+                <wp:positionH relativeFrom="margin">
+                  <wp:posOffset>1825625</wp:posOffset>
+                </wp:positionH>
+                <wp:positionV relativeFrom="paragraph">
+                  <wp:posOffset>94615</wp:posOffset>
+                </wp:positionV>
+                <wp:extent cx="1917700" cy="635"/>
+                <wp:effectExtent l="0" t="0" r="6350" b="0"/>
+                <wp:wrapNone/>
+                <wp:docPr id="6" name="Text Box 6"/>
+                <wp:cNvGraphicFramePr/>
+                <a:graphic xmlns:a="http://schemas.openxmlformats.org/drawingml/2006/main">
+                  <a:graphicData uri="http://schemas.microsoft.com/office/word/2010/wordprocessingShape">
+                    <wps:wsp>
+                      <wps:cNvSpPr txBox="1"/>
+                      <wps:spPr>
+                        <a:xfrm>
+                          <a:off x="0" y="0"/>
+                          <a:ext cx="1917700" cy="635"/>
+                        </a:xfrm>
+                        <a:prstGeom prst="rect">
+                          <a:avLst/>
+                        </a:prstGeom>
+                        <a:solidFill>
+                          <a:prstClr val="white"/>
+                        </a:solidFill>
+                        <a:ln>
+                          <a:noFill/>
+                        </a:ln>
+                      </wps:spPr>
+                      <wps:txbx>
+                        <w:txbxContent>
+                          <w:p>
+                            <w:pPr>
+                              <w:pStyle w:val="Caption"/>
+                              <w:rPr>
+                                <w:noProof/>
+                              </w:rPr>
+                            </w:pPr>
+                            <w:r>
+                              <w:t xml:space="preserve">Max refraction, </w:t>
+                            </w:r>
+                            <w:proofErr w:type="spellStart"/>
+                            <w:r>
+                              <w:t>u</w:t>
+                            </w:r>
+                            <w:r>
+                              <w:t>Et</w:t>
+                            </w:r>
+                            <w:r>
+                              <w:t>a</w:t>
+                            </w:r>
+                            <w:proofErr w:type="spellEnd"/>
+                            <w:r>
+                              <w:t>=1.</w:t>
+                            </w:r>
+                            <w:r>
+                              <w:t xml:space="preserve"> </w:t>
+                            </w:r>
+                          </w:p>
+                        </w:txbxContent>
+                      </wps:txbx>
+                      <wps:bodyPr rot="0" spcFirstLastPara="0" vertOverflow="overflow" horzOverflow="overflow" vert="horz" wrap="square" lIns="0" tIns="0" rIns="0" bIns="0" numCol="1" spcCol="0" rtlCol="0" fromWordArt="0" anchor="t" anchorCtr="0" forceAA="0" compatLnSpc="1">
+                        <a:prstTxWarp prst="textNoShape">
+                          <a:avLst/>
+                        </a:prstTxWarp>
+                        <a:spAutoFit/>
+                      </wps:bodyPr>
+                    </wps:wsp>
+                  </a:graphicData>
+                </a:graphic>
+              </wp:anchor>
+            </w:drawing>
+          </mc:Choice>
+          <mc:Fallback>
+            <w:pict>
+              <v:shapetype w14:anchorId="39A173A4" id="_x0000_t202" coordsize="21600,21600" o:spt="202" path="m,l,21600r21600,l21600,xe">
+                <v:stroke joinstyle="miter"/>
+                <v:path gradientshapeok="t" o:connecttype="rect"/>
+              </v:shapetype>
+              <v:shape id="Text Box 6" o:spid="_x0000_s1026" type="#_x0000_t202" style="position:absolute;margin-left:143.75pt;margin-top:7.45pt;width:151pt;height:.05pt;z-index:251665408;visibility:visible;mso-wrap-style:square;mso-wrap-distance-left:9pt;mso-wrap-distance-top:0;mso-wrap-distance-right:9pt;mso-wrap-distance-bottom:0;mso-position-horizontal:absolute;mso-position-horizontal-relative:margin;mso-position-vertical:absolute;mso-position-vertical-relative:text;v-text-anchor:top" o:gfxdata="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" stroked="f">
+                <v:textbox style="mso-fit-shape-to-text:t" inset="0,0,0,0">
+                  <w:txbxContent>
+                    <w:p>
+                      <w:pPr>
+                        <w:pStyle w:val="Caption"/>
+                        <w:rPr>
+                          <w:noProof/>
+                        </w:rPr>
+                      </w:pPr>
+                      <w:r>
+                        <w:t xml:space="preserve">Max refraction, </w:t>
+                      </w:r>
+                      <w:proofErr w:type="spellStart"/>
+                      <w:r>
+                        <w:t>u</w:t>
+                      </w:r>
+                      <w:r>
+                        <w:t>Et</w:t>
+                      </w:r>
+                      <w:r>
+                        <w:t>a</w:t>
+                      </w:r>
+                      <w:proofErr w:type="spellEnd"/>
+                      <w:r>
+                        <w:t>=1.</w:t>
+                      </w:r>
+                      <w:r>
+                        <w:t xml:space="preserve"> </w:t>
+                      </w:r>
+                    </w:p>
+                  </w:txbxContent>
+                </v:textbox>
+                <w10:wrap anchorx="margin"/>
+              </v:shape>
+            </w:pict>
+          </mc:Fallback>
+        </mc:AlternateContent>
+      </w:r>
+      <w:r>
+        <w:rPr>
+          <w:noProof/>
+        </w:rPr>
+        <mc:AlternateContent>
+          <mc:Choice Requires="wps">
+            <w:drawing>
+              <wp:anchor distT="0" distB="0" distL="114300" distR="114300" simplePos="0" relativeHeight="251674624" behindDoc="0" locked="0" layoutInCell="1" allowOverlap="1" wp14:anchorId="5F7101F7" wp14:editId="01240F58">
+                <wp:simplePos x="0" y="0"/>
+                <wp:positionH relativeFrom="margin">
+                  <wp:posOffset>3606800</wp:posOffset>
+                </wp:positionH>
+                <wp:positionV relativeFrom="paragraph">
+                  <wp:posOffset>78740</wp:posOffset>
+                </wp:positionV>
+                <wp:extent cx="1917700" cy="635"/>
+                <wp:effectExtent l="0" t="0" r="6350" b="0"/>
+                <wp:wrapNone/>
+                <wp:docPr id="4" name="Text Box 4"/>
+                <wp:cNvGraphicFramePr/>
+                <a:graphic xmlns:a="http://schemas.openxmlformats.org/drawingml/2006/main">
+                  <a:graphicData uri="http://schemas.microsoft.com/office/word/2010/wordprocessingShape">
+                    <wps:wsp>
+                      <wps:cNvSpPr txBox="1"/>
+                      <wps:spPr>
+                        <a:xfrm>
+                          <a:off x="0" y="0"/>
+                          <a:ext cx="1917700" cy="635"/>
+                        </a:xfrm>
+                        <a:prstGeom prst="rect">
+                          <a:avLst/>
+                        </a:prstGeom>
+                        <a:solidFill>
+                          <a:prstClr val="white"/>
+                        </a:solidFill>
+                        <a:ln>
+                          <a:noFill/>
+                        </a:ln>
+                      </wps:spPr>
+                      <wps:txbx>
+                        <w:txbxContent>
+                          <w:p>
+                            <w:pPr>
+                              <w:pStyle w:val="Caption"/>
+                              <w:rPr>
+                                <w:noProof/>
+                              </w:rPr>
+                            </w:pPr>
+                            <w:r>
+                              <w:t>Max refraction with texture. Can start to see some reflection where the angle of refraction is too high.</w:t>
+                            </w:r>
+                            <w:r>
+                              <w:t xml:space="preserve"> </w:t>
+                            </w:r>
+                          </w:p>
+                        </w:txbxContent>
+                      </wps:txbx>
+                      <wps:bodyPr rot="0" spcFirstLastPara="0" vertOverflow="overflow" horzOverflow="overflow" vert="horz" wrap="square" lIns="0" tIns="0" rIns="0" bIns="0" numCol="1" spcCol="0" rtlCol="0" fromWordArt="0" anchor="t" anchorCtr="0" forceAA="0" compatLnSpc="1">
+                        <a:prstTxWarp prst="textNoShape">
+                          <a:avLst/>
+                        </a:prstTxWarp>
+                        <a:spAutoFit/>
+                      </wps:bodyPr>
+                    </wps:wsp>
+                  </a:graphicData>
+                </a:graphic>
+              </wp:anchor>
+            </w:drawing>
+          </mc:Choice>
+          <mc:Fallback>
+            <w:pict>
+              <v:shape w14:anchorId="5F7101F7" id="Text Box 4" o:spid="_x0000_s1027" type="#_x0000_t202" style="position:absolute;margin-left:284pt;margin-top:6.2pt;width:151pt;height:.05pt;z-index:251674624;visibility:visible;mso-wrap-style:square;mso-wrap-distance-left:9pt;mso-wrap-distance-top:0;mso-wrap-distance-right:9pt;mso-wrap-distance-bottom:0;mso-position-horizontal:absolute;mso-position-horizontal-relative:margin;mso-position-vertical:absolute;mso-position-vertical-relative:text;v-text-anchor:top" o:gfxdata="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" stroked="f">
+                <v:textbox style="mso-fit-shape-to-text:t" inset="0,0,0,0">
+                  <w:txbxContent>
+                    <w:p>
+                      <w:pPr>
+                        <w:pStyle w:val="Caption"/>
+                        <w:rPr>
+                          <w:noProof/>
+                        </w:rPr>
+                      </w:pPr>
+                      <w:r>
+                        <w:t>Max refraction with texture. Can start to see some reflection where the angle of refraction is too high.</w:t>
+                      </w:r>
+                      <w:r>
+                        <w:t xml:space="preserve"> </w:t>
+                      </w:r>
+                    </w:p>
+                  </w:txbxContent>
+                </v:textbox>
+                <w10:wrap anchorx="margin"/>
+              </v:shape>
+            </w:pict>
+          </mc:Fallback>
+        </mc:AlternateContent>
+      </w:r>
+      <w:r>
+        <w:rPr>
+          <w:noProof/>
+        </w:rPr>
+        <mc:AlternateContent>
+          <mc:Choice Requires="wps">
+            <w:drawing>
+              <wp:anchor distT="0" distB="0" distL="114300" distR="114300" simplePos="0" relativeHeight="251663360" behindDoc="0" locked="0" layoutInCell="1" allowOverlap="1" wp14:anchorId="763B2EBF" wp14:editId="5F6D4BCE">
                 <wp:simplePos x="0" y="0"/>
                 <wp:positionH relativeFrom="margin">
                   <wp:posOffset>-304800</wp:posOffset>
@@ -358,7 +564,10 @@
                               </w:rPr>
                             </w:pPr>
                             <w:r>
-                              <w:t xml:space="preserve">Default Curtain </w:t>
+                              <w:t>Max reflection with some texture thrown in</w:t>
+                            </w:r>
+                            <w:r>
+                              <w:t xml:space="preserve"> </w:t>
                             </w:r>
                           </w:p>
                         </w:txbxContent>
@@ -377,11 +586,7 @@
           </mc:Choice>
           <mc:Fallback>
             <w:pict>
-              <v:shapetype w14:anchorId="763B2EBF" id="_x0000_t202" coordsize="21600,21600" o:spt="202" path="m,l,21600r21600,l21600,xe">
-                <v:stroke joinstyle="miter"/>
-                <v:path gradientshapeok="t" o:connecttype="rect"/>
-              </v:shapetype>
-              <v:shape id="Text Box 5" o:spid="_x0000_s1026" type="#_x0000_t202" style="position:absolute;margin-left:-24pt;margin-top:7pt;width:155.7pt;height:.05pt;z-index:251663360;visibility:visible;mso-wrap-style:square;mso-wrap-distance-left:9pt;mso-wrap-distance-top:0;mso-wrap-distance-right:9pt;mso-wrap-distance-bottom:0;mso-position-horizontal:absolute;mso-position-horizontal-relative:margin;mso-position-vertical:absolute;mso-position-vertical-relative:text;v-text-anchor:top" o:gfxdata="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" stroked="f">
+              <v:shape w14:anchorId="763B2EBF" id="Text Box 5" o:spid="_x0000_s1028" type="#_x0000_t202" style="position:absolute;margin-left:-24pt;margin-top:7pt;width:155.7pt;height:.05pt;z-index:251663360;visibility:visible;mso-wrap-style:square;mso-wrap-distance-left:9pt;mso-wrap-distance-top:0;mso-wrap-distance-right:9pt;mso-wrap-distance-bottom:0;mso-position-horizontal:absolute;mso-position-horizontal-relative:margin;mso-position-vertical:absolute;mso-position-vertical-relative:text;v-text-anchor:top" o:gfxdata="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" stroked="f">
                 <v:textbox style="mso-fit-shape-to-text:t" inset="0,0,0,0">
                   <w:txbxContent>
                     <w:p>
@@ -392,7 +597,10 @@
                         </w:rPr>
                       </w:pPr>
                       <w:r>
-                        <w:t xml:space="preserve">Default Curtain </w:t>
+                        <w:t>Max reflection with some texture thrown in</w:t>
+                      </w:r>
+                      <w:r>
+                        <w:t xml:space="preserve"> </w:t>
                       </w:r>
                     </w:p>
                   </w:txbxContent>
@@ -403,23 +611,26 @@
           </mc:Fallback>
         </mc:AlternateContent>
       </w:r>
+    </w:p>
+    <w:p/>
+    <w:p>
       <w:r>
         <w:rPr>
           <w:noProof/>
         </w:rPr>
         <w:drawing>
-          <wp:anchor distT="0" distB="0" distL="114300" distR="114300" simplePos="0" relativeHeight="251675648" behindDoc="0" locked="0" layoutInCell="1" allowOverlap="1" wp14:anchorId="1038C4EE" wp14:editId="45C8A697">
+          <wp:anchor distT="0" distB="0" distL="114300" distR="114300" simplePos="0" relativeHeight="251695104" behindDoc="0" locked="0" layoutInCell="1" allowOverlap="1" wp14:anchorId="61835E59" wp14:editId="7B485996">
             <wp:simplePos x="0" y="0"/>
-            <wp:positionH relativeFrom="margin">
-              <wp:posOffset>-304801</wp:posOffset>
+            <wp:positionH relativeFrom="column">
+              <wp:posOffset>3976619</wp:posOffset>
             </wp:positionH>
             <wp:positionV relativeFrom="paragraph">
-              <wp:posOffset>305435</wp:posOffset>
+              <wp:posOffset>189506</wp:posOffset>
             </wp:positionV>
-            <wp:extent cx="2009775" cy="2026570"/>
-            <wp:effectExtent l="0" t="0" r="0" b="0"/>
+            <wp:extent cx="2015418" cy="1975900"/>
+            <wp:effectExtent l="0" t="0" r="4445" b="5715"/>
             <wp:wrapNone/>
-            <wp:docPr id="12" name="Picture 12"/>
+            <wp:docPr id="24" name="Picture 24"/>
             <wp:cNvGraphicFramePr>
               <a:graphicFrameLocks xmlns:a="http://schemas.openxmlformats.org/drawingml/2006/main" noChangeAspect="1"/>
             </wp:cNvGraphicFramePr>
@@ -445,7 +656,7 @@
                   <pic:spPr>
                     <a:xfrm>
                       <a:off x="0" y="0"/>
-                      <a:ext cx="2014198" cy="2031030"/>
+                      <a:ext cx="2015418" cy="1975900"/>
                     </a:xfrm>
                     <a:prstGeom prst="rect">
                       <a:avLst/>
@@ -467,265 +678,19 @@
         <w:rPr>
           <w:noProof/>
         </w:rPr>
-        <mc:AlternateContent>
-          <mc:Choice Requires="wps">
-            <w:drawing>
-              <wp:anchor distT="0" distB="0" distL="114300" distR="114300" simplePos="0" relativeHeight="251674624" behindDoc="0" locked="0" layoutInCell="1" allowOverlap="1" wp14:anchorId="5F7101F7" wp14:editId="470B0F0A">
-                <wp:simplePos x="0" y="0"/>
-                <wp:positionH relativeFrom="margin">
-                  <wp:posOffset>4191000</wp:posOffset>
-                </wp:positionH>
-                <wp:positionV relativeFrom="paragraph">
-                  <wp:posOffset>94615</wp:posOffset>
-                </wp:positionV>
-                <wp:extent cx="1917700" cy="635"/>
-                <wp:effectExtent l="0" t="0" r="6350" b="0"/>
-                <wp:wrapNone/>
-                <wp:docPr id="4" name="Text Box 4"/>
-                <wp:cNvGraphicFramePr/>
-                <a:graphic xmlns:a="http://schemas.openxmlformats.org/drawingml/2006/main">
-                  <a:graphicData uri="http://schemas.microsoft.com/office/word/2010/wordprocessingShape">
-                    <wps:wsp>
-                      <wps:cNvSpPr txBox="1"/>
-                      <wps:spPr>
-                        <a:xfrm>
-                          <a:off x="0" y="0"/>
-                          <a:ext cx="1917700" cy="635"/>
-                        </a:xfrm>
-                        <a:prstGeom prst="rect">
-                          <a:avLst/>
-                        </a:prstGeom>
-                        <a:solidFill>
-                          <a:prstClr val="white"/>
-                        </a:solidFill>
-                        <a:ln>
-                          <a:noFill/>
-                        </a:ln>
-                      </wps:spPr>
-                      <wps:txbx>
-                        <w:txbxContent>
-                          <w:p>
-                            <w:pPr>
-                              <w:pStyle w:val="Caption"/>
-                              <w:rPr>
-                                <w:noProof/>
-                              </w:rPr>
-                            </w:pPr>
-                            <w:proofErr w:type="spellStart"/>
-                            <w:r>
-                              <w:t>uK</w:t>
-                            </w:r>
-                            <w:proofErr w:type="spellEnd"/>
-                            <w:r>
-                              <w:t xml:space="preserve"> low, </w:t>
-                            </w:r>
-                            <w:proofErr w:type="spellStart"/>
-                            <w:r>
-                              <w:t>uP</w:t>
-                            </w:r>
-                            <w:proofErr w:type="spellEnd"/>
-                            <w:r>
-                              <w:t xml:space="preserve"> low</w:t>
-                            </w:r>
-                            <w:r>
-                              <w:t xml:space="preserve"> </w:t>
-                            </w:r>
-                          </w:p>
-                        </w:txbxContent>
-                      </wps:txbx>
-                      <wps:bodyPr rot="0" spcFirstLastPara="0" vertOverflow="overflow" horzOverflow="overflow" vert="horz" wrap="square" lIns="0" tIns="0" rIns="0" bIns="0" numCol="1" spcCol="0" rtlCol="0" fromWordArt="0" anchor="t" anchorCtr="0" forceAA="0" compatLnSpc="1">
-                        <a:prstTxWarp prst="textNoShape">
-                          <a:avLst/>
-                        </a:prstTxWarp>
-                        <a:spAutoFit/>
-                      </wps:bodyPr>
-                    </wps:wsp>
-                  </a:graphicData>
-                </a:graphic>
-              </wp:anchor>
-            </w:drawing>
-          </mc:Choice>
-          <mc:Fallback>
-            <w:pict>
-              <v:shape w14:anchorId="5F7101F7" id="Text Box 4" o:spid="_x0000_s1027" type="#_x0000_t202" style="position:absolute;margin-left:330pt;margin-top:7.45pt;width:151pt;height:.05pt;z-index:251674624;visibility:visible;mso-wrap-style:square;mso-wrap-distance-left:9pt;mso-wrap-distance-top:0;mso-wrap-distance-right:9pt;mso-wrap-distance-bottom:0;mso-position-horizontal:absolute;mso-position-horizontal-relative:margin;mso-position-vertical:absolute;mso-position-vertical-relative:text;v-text-anchor:top" o:gfxdata="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" stroked="f">
-                <v:textbox style="mso-fit-shape-to-text:t" inset="0,0,0,0">
-                  <w:txbxContent>
-                    <w:p>
-                      <w:pPr>
-                        <w:pStyle w:val="Caption"/>
-                        <w:rPr>
-                          <w:noProof/>
-                        </w:rPr>
-                      </w:pPr>
-                      <w:proofErr w:type="spellStart"/>
-                      <w:r>
-                        <w:t>uK</w:t>
-                      </w:r>
-                      <w:proofErr w:type="spellEnd"/>
-                      <w:r>
-                        <w:t xml:space="preserve"> low, </w:t>
-                      </w:r>
-                      <w:proofErr w:type="spellStart"/>
-                      <w:r>
-                        <w:t>uP</w:t>
-                      </w:r>
-                      <w:proofErr w:type="spellEnd"/>
-                      <w:r>
-                        <w:t xml:space="preserve"> low</w:t>
-                      </w:r>
-                      <w:r>
-                        <w:t xml:space="preserve"> </w:t>
-                      </w:r>
-                    </w:p>
-                  </w:txbxContent>
-                </v:textbox>
-                <w10:wrap anchorx="margin"/>
-              </v:shape>
-            </w:pict>
-          </mc:Fallback>
-        </mc:AlternateContent>
-      </w:r>
-      <w:r>
-        <w:rPr>
-          <w:noProof/>
-        </w:rPr>
-        <mc:AlternateContent>
-          <mc:Choice Requires="wps">
-            <w:drawing>
-              <wp:anchor distT="0" distB="0" distL="114300" distR="114300" simplePos="0" relativeHeight="251665408" behindDoc="0" locked="0" layoutInCell="1" allowOverlap="1" wp14:anchorId="39A173A4" wp14:editId="1506C2C0">
-                <wp:simplePos x="0" y="0"/>
-                <wp:positionH relativeFrom="margin">
-                  <wp:align>center</wp:align>
-                </wp:positionH>
-                <wp:positionV relativeFrom="paragraph">
-                  <wp:posOffset>94615</wp:posOffset>
-                </wp:positionV>
-                <wp:extent cx="1917700" cy="635"/>
-                <wp:effectExtent l="0" t="0" r="6350" b="0"/>
-                <wp:wrapNone/>
-                <wp:docPr id="6" name="Text Box 6"/>
-                <wp:cNvGraphicFramePr/>
-                <a:graphic xmlns:a="http://schemas.openxmlformats.org/drawingml/2006/main">
-                  <a:graphicData uri="http://schemas.microsoft.com/office/word/2010/wordprocessingShape">
-                    <wps:wsp>
-                      <wps:cNvSpPr txBox="1"/>
-                      <wps:spPr>
-                        <a:xfrm>
-                          <a:off x="0" y="0"/>
-                          <a:ext cx="1917700" cy="635"/>
-                        </a:xfrm>
-                        <a:prstGeom prst="rect">
-                          <a:avLst/>
-                        </a:prstGeom>
-                        <a:solidFill>
-                          <a:prstClr val="white"/>
-                        </a:solidFill>
-                        <a:ln>
-                          <a:noFill/>
-                        </a:ln>
-                      </wps:spPr>
-                      <wps:txbx>
-                        <w:txbxContent>
-                          <w:p>
-                            <w:pPr>
-                              <w:pStyle w:val="Caption"/>
-                              <w:rPr>
-                                <w:noProof/>
-                              </w:rPr>
-                            </w:pPr>
-                            <w:proofErr w:type="spellStart"/>
-                            <w:r>
-                              <w:t>uK</w:t>
-                            </w:r>
-                            <w:proofErr w:type="spellEnd"/>
-                            <w:r>
-                              <w:t xml:space="preserve"> high, </w:t>
-                            </w:r>
-                            <w:proofErr w:type="spellStart"/>
-                            <w:r>
-                              <w:t>uP</w:t>
-                            </w:r>
-                            <w:proofErr w:type="spellEnd"/>
-                            <w:r>
-                              <w:t xml:space="preserve"> high</w:t>
-                            </w:r>
-                            <w:r>
-                              <w:t xml:space="preserve"> </w:t>
-                            </w:r>
-                          </w:p>
-                        </w:txbxContent>
-                      </wps:txbx>
-                      <wps:bodyPr rot="0" spcFirstLastPara="0" vertOverflow="overflow" horzOverflow="overflow" vert="horz" wrap="square" lIns="0" tIns="0" rIns="0" bIns="0" numCol="1" spcCol="0" rtlCol="0" fromWordArt="0" anchor="t" anchorCtr="0" forceAA="0" compatLnSpc="1">
-                        <a:prstTxWarp prst="textNoShape">
-                          <a:avLst/>
-                        </a:prstTxWarp>
-                        <a:spAutoFit/>
-                      </wps:bodyPr>
-                    </wps:wsp>
-                  </a:graphicData>
-                </a:graphic>
-              </wp:anchor>
-            </w:drawing>
-          </mc:Choice>
-          <mc:Fallback>
-            <w:pict>
-              <v:shape w14:anchorId="39A173A4" id="Text Box 6" o:spid="_x0000_s1028" type="#_x0000_t202" style="position:absolute;margin-left:0;margin-top:7.45pt;width:151pt;height:.05pt;z-index:251665408;visibility:visible;mso-wrap-style:square;mso-wrap-distance-left:9pt;mso-wrap-distance-top:0;mso-wrap-distance-right:9pt;mso-wrap-distance-bottom:0;mso-position-horizontal:center;mso-position-horizontal-relative:margin;mso-position-vertical:absolute;mso-position-vertical-relative:text;v-text-anchor:top" o:gfxdata="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" stroked="f">
-                <v:textbox style="mso-fit-shape-to-text:t" inset="0,0,0,0">
-                  <w:txbxContent>
-                    <w:p>
-                      <w:pPr>
-                        <w:pStyle w:val="Caption"/>
-                        <w:rPr>
-                          <w:noProof/>
-                        </w:rPr>
-                      </w:pPr>
-                      <w:proofErr w:type="spellStart"/>
-                      <w:r>
-                        <w:t>uK</w:t>
-                      </w:r>
-                      <w:proofErr w:type="spellEnd"/>
-                      <w:r>
-                        <w:t xml:space="preserve"> high, </w:t>
-                      </w:r>
-                      <w:proofErr w:type="spellStart"/>
-                      <w:r>
-                        <w:t>uP</w:t>
-                      </w:r>
-                      <w:proofErr w:type="spellEnd"/>
-                      <w:r>
-                        <w:t xml:space="preserve"> high</w:t>
-                      </w:r>
-                      <w:r>
-                        <w:t xml:space="preserve"> </w:t>
-                      </w:r>
-                    </w:p>
-                  </w:txbxContent>
-                </v:textbox>
-                <w10:wrap anchorx="margin"/>
-              </v:shape>
-            </w:pict>
-          </mc:Fallback>
-        </mc:AlternateContent>
-      </w:r>
-    </w:p>
-    <w:p>
-      <w:r>
-        <w:rPr>
-          <w:noProof/>
-        </w:rPr>
         <w:drawing>
-          <wp:anchor distT="0" distB="0" distL="114300" distR="114300" simplePos="0" relativeHeight="251677696" behindDoc="0" locked="0" layoutInCell="1" allowOverlap="1" wp14:anchorId="146FBC83" wp14:editId="2E28ED5F">
+          <wp:anchor distT="0" distB="0" distL="114300" distR="114300" simplePos="0" relativeHeight="251694080" behindDoc="0" locked="0" layoutInCell="1" allowOverlap="1" wp14:anchorId="73008FFC" wp14:editId="13BF00D4">
             <wp:simplePos x="0" y="0"/>
             <wp:positionH relativeFrom="column">
-              <wp:posOffset>4185920</wp:posOffset>
+              <wp:posOffset>1749287</wp:posOffset>
             </wp:positionH>
             <wp:positionV relativeFrom="paragraph">
-              <wp:posOffset>10795</wp:posOffset>
+              <wp:posOffset>161788</wp:posOffset>
             </wp:positionV>
-            <wp:extent cx="2052361" cy="2035810"/>
-            <wp:effectExtent l="0" t="0" r="5080" b="2540"/>
+            <wp:extent cx="2086850" cy="2035534"/>
+            <wp:effectExtent l="0" t="0" r="8890" b="3175"/>
             <wp:wrapNone/>
-            <wp:docPr id="14" name="Picture 14"/>
+            <wp:docPr id="23" name="Picture 23"/>
             <wp:cNvGraphicFramePr>
               <a:graphicFrameLocks xmlns:a="http://schemas.openxmlformats.org/drawingml/2006/main" noChangeAspect="1"/>
             </wp:cNvGraphicFramePr>
@@ -751,7 +716,7 @@
                   <pic:spPr>
                     <a:xfrm>
                       <a:off x="0" y="0"/>
-                      <a:ext cx="2052361" cy="2035810"/>
+                      <a:ext cx="2104247" cy="2052503"/>
                     </a:xfrm>
                     <a:prstGeom prst="rect">
                       <a:avLst/>
@@ -774,18 +739,18 @@
           <w:noProof/>
         </w:rPr>
         <w:drawing>
-          <wp:anchor distT="0" distB="0" distL="114300" distR="114300" simplePos="0" relativeHeight="251676672" behindDoc="0" locked="0" layoutInCell="1" allowOverlap="1" wp14:anchorId="04340C73" wp14:editId="3B868CDA">
+          <wp:anchor distT="0" distB="0" distL="114300" distR="114300" simplePos="0" relativeHeight="251692032" behindDoc="0" locked="0" layoutInCell="1" allowOverlap="1" wp14:anchorId="1643D62C" wp14:editId="16A51A11">
             <wp:simplePos x="0" y="0"/>
             <wp:positionH relativeFrom="margin">
-              <wp:align>center</wp:align>
+              <wp:posOffset>-413385</wp:posOffset>
             </wp:positionH>
             <wp:positionV relativeFrom="paragraph">
-              <wp:posOffset>17145</wp:posOffset>
+              <wp:posOffset>157618</wp:posOffset>
             </wp:positionV>
-            <wp:extent cx="1939925" cy="2029460"/>
-            <wp:effectExtent l="0" t="0" r="3175" b="8890"/>
+            <wp:extent cx="2075291" cy="2020677"/>
+            <wp:effectExtent l="0" t="0" r="1270" b="0"/>
             <wp:wrapNone/>
-            <wp:docPr id="13" name="Picture 13"/>
+            <wp:docPr id="11" name="Picture 11"/>
             <wp:cNvGraphicFramePr>
               <a:graphicFrameLocks xmlns:a="http://schemas.openxmlformats.org/drawingml/2006/main" noChangeAspect="1"/>
             </wp:cNvGraphicFramePr>
@@ -811,69 +776,7 @@
                   <pic:spPr>
                     <a:xfrm>
                       <a:off x="0" y="0"/>
-                      <a:ext cx="1939925" cy="2029460"/>
-                    </a:xfrm>
-                    <a:prstGeom prst="rect">
-                      <a:avLst/>
-                    </a:prstGeom>
-                  </pic:spPr>
-                </pic:pic>
-              </a:graphicData>
-            </a:graphic>
-          </wp:anchor>
-        </w:drawing>
-      </w:r>
-    </w:p>
-    <w:p/>
-    <w:p/>
-    <w:p/>
-    <w:p/>
-    <w:p/>
-    <w:p/>
-    <w:p>
-      <w:r>
-        <w:rPr>
-          <w:noProof/>
-        </w:rPr>
-        <w:drawing>
-          <wp:anchor distT="0" distB="0" distL="114300" distR="114300" simplePos="0" relativeHeight="251680768" behindDoc="0" locked="0" layoutInCell="1" allowOverlap="1" wp14:anchorId="11292DE8" wp14:editId="206C34B2">
-            <wp:simplePos x="0" y="0"/>
-            <wp:positionH relativeFrom="column">
-              <wp:posOffset>-266700</wp:posOffset>
-            </wp:positionH>
-            <wp:positionV relativeFrom="paragraph">
-              <wp:posOffset>287655</wp:posOffset>
-            </wp:positionV>
-            <wp:extent cx="1971675" cy="1997825"/>
-            <wp:effectExtent l="0" t="0" r="0" b="2540"/>
-            <wp:wrapNone/>
-            <wp:docPr id="16" name="Picture 16"/>
-            <wp:cNvGraphicFramePr>
-              <a:graphicFrameLocks xmlns:a="http://schemas.openxmlformats.org/drawingml/2006/main" noChangeAspect="1"/>
-            </wp:cNvGraphicFramePr>
-            <a:graphic xmlns:a="http://schemas.openxmlformats.org/drawingml/2006/main">
-              <a:graphicData uri="http://schemas.openxmlformats.org/drawingml/2006/picture">
-                <pic:pic xmlns:pic="http://schemas.openxmlformats.org/drawingml/2006/picture">
-                  <pic:nvPicPr>
-                    <pic:cNvPr id="1" name=""/>
-                    <pic:cNvPicPr/>
-                  </pic:nvPicPr>
-                  <pic:blipFill>
-                    <a:blip r:embed="rId11">
-                      <a:extLst>
-                        <a:ext uri="{28A0092B-C50C-407E-A947-70E740481C1C}">
-                          <a14:useLocalDpi xmlns:a14="http://schemas.microsoft.com/office/drawing/2010/main" val="0"/>
-                        </a:ext>
-                      </a:extLst>
-                    </a:blip>
-                    <a:stretch>
-                      <a:fillRect/>
-                    </a:stretch>
-                  </pic:blipFill>
-                  <pic:spPr>
-                    <a:xfrm>
-                      <a:off x="0" y="0"/>
-                      <a:ext cx="1984962" cy="2011288"/>
+                      <a:ext cx="2075291" cy="2020677"/>
                     </a:xfrm>
                     <a:prstGeom prst="rect">
                       <a:avLst/>
@@ -891,6 +794,14 @@
           </wp:anchor>
         </w:drawing>
       </w:r>
+    </w:p>
+    <w:p/>
+    <w:p/>
+    <w:p/>
+    <w:p/>
+    <w:p/>
+    <w:p/>
+    <w:p>
       <w:r>
         <w:rPr>
           <w:noProof/>
@@ -898,13 +809,103 @@
         <mc:AlternateContent>
           <mc:Choice Requires="wps">
             <w:drawing>
-              <wp:anchor distT="0" distB="0" distL="114300" distR="114300" simplePos="0" relativeHeight="251679744" behindDoc="0" locked="0" layoutInCell="1" allowOverlap="1" wp14:anchorId="289E8E3D" wp14:editId="50A40467">
+              <wp:anchor distT="0" distB="0" distL="114300" distR="114300" simplePos="0" relativeHeight="251667456" behindDoc="0" locked="0" layoutInCell="1" allowOverlap="1" wp14:anchorId="04C246C8" wp14:editId="4724B974">
+                <wp:simplePos x="0" y="0"/>
+                <wp:positionH relativeFrom="margin">
+                  <wp:posOffset>-301625</wp:posOffset>
+                </wp:positionH>
+                <wp:positionV relativeFrom="paragraph">
+                  <wp:posOffset>227965</wp:posOffset>
+                </wp:positionV>
+                <wp:extent cx="1939925" cy="635"/>
+                <wp:effectExtent l="0" t="0" r="3175" b="0"/>
+                <wp:wrapNone/>
+                <wp:docPr id="7" name="Text Box 7"/>
+                <wp:cNvGraphicFramePr/>
+                <a:graphic xmlns:a="http://schemas.openxmlformats.org/drawingml/2006/main">
+                  <a:graphicData uri="http://schemas.microsoft.com/office/word/2010/wordprocessingShape">
+                    <wps:wsp>
+                      <wps:cNvSpPr txBox="1"/>
+                      <wps:spPr>
+                        <a:xfrm>
+                          <a:off x="0" y="0"/>
+                          <a:ext cx="1939925" cy="635"/>
+                        </a:xfrm>
+                        <a:prstGeom prst="rect">
+                          <a:avLst/>
+                        </a:prstGeom>
+                        <a:solidFill>
+                          <a:prstClr val="white"/>
+                        </a:solidFill>
+                        <a:ln>
+                          <a:noFill/>
+                        </a:ln>
+                      </wps:spPr>
+                      <wps:txbx>
+                        <w:txbxContent>
+                          <w:p>
+                            <w:pPr>
+                              <w:pStyle w:val="Caption"/>
+                              <w:rPr>
+                                <w:noProof/>
+                              </w:rPr>
+                            </w:pPr>
+                            <w:r>
+                              <w:t>50% reflection, 50% refraction</w:t>
+                            </w:r>
+                          </w:p>
+                        </w:txbxContent>
+                      </wps:txbx>
+                      <wps:bodyPr rot="0" spcFirstLastPara="0" vertOverflow="overflow" horzOverflow="overflow" vert="horz" wrap="square" lIns="0" tIns="0" rIns="0" bIns="0" numCol="1" spcCol="0" rtlCol="0" fromWordArt="0" anchor="t" anchorCtr="0" forceAA="0" compatLnSpc="1">
+                        <a:prstTxWarp prst="textNoShape">
+                          <a:avLst/>
+                        </a:prstTxWarp>
+                        <a:spAutoFit/>
+                      </wps:bodyPr>
+                    </wps:wsp>
+                  </a:graphicData>
+                </a:graphic>
+              </wp:anchor>
+            </w:drawing>
+          </mc:Choice>
+          <mc:Fallback>
+            <w:pict>
+              <v:shape w14:anchorId="04C246C8" id="Text Box 7" o:spid="_x0000_s1029" type="#_x0000_t202" style="position:absolute;margin-left:-23.75pt;margin-top:17.95pt;width:152.75pt;height:.05pt;z-index:251667456;visibility:visible;mso-wrap-style:square;mso-wrap-distance-left:9pt;mso-wrap-distance-top:0;mso-wrap-distance-right:9pt;mso-wrap-distance-bottom:0;mso-position-horizontal:absolute;mso-position-horizontal-relative:margin;mso-position-vertical:absolute;mso-position-vertical-relative:text;v-text-anchor:top" o:gfxdata="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" stroked="f">
+                <v:textbox style="mso-fit-shape-to-text:t" inset="0,0,0,0">
+                  <w:txbxContent>
+                    <w:p>
+                      <w:pPr>
+                        <w:pStyle w:val="Caption"/>
+                        <w:rPr>
+                          <w:noProof/>
+                        </w:rPr>
+                      </w:pPr>
+                      <w:r>
+                        <w:t>50% reflection, 50% refraction</w:t>
+                      </w:r>
+                    </w:p>
+                  </w:txbxContent>
+                </v:textbox>
+                <w10:wrap anchorx="margin"/>
+              </v:shape>
+            </w:pict>
+          </mc:Fallback>
+        </mc:AlternateContent>
+      </w:r>
+      <w:r>
+        <w:rPr>
+          <w:noProof/>
+        </w:rPr>
+        <mc:AlternateContent>
+          <mc:Choice Requires="wps">
+            <w:drawing>
+              <wp:anchor distT="0" distB="0" distL="114300" distR="114300" simplePos="0" relativeHeight="251679744" behindDoc="0" locked="0" layoutInCell="1" allowOverlap="1" wp14:anchorId="289E8E3D" wp14:editId="56E5C0DD">
                 <wp:simplePos x="0" y="0"/>
                 <wp:positionH relativeFrom="column">
                   <wp:posOffset>4200525</wp:posOffset>
                 </wp:positionH>
                 <wp:positionV relativeFrom="paragraph">
-                  <wp:posOffset>66675</wp:posOffset>
+                  <wp:posOffset>226060</wp:posOffset>
                 </wp:positionV>
                 <wp:extent cx="1992630" cy="635"/>
                 <wp:effectExtent l="0" t="0" r="0" b="0"/>
@@ -940,7 +941,7 @@
                               </w:rPr>
                             </w:pPr>
                             <w:r>
-                              <w:t>Noise: high amplitude, high frequency</w:t>
+                              <w:t>Max reflection, lots of texture. Chaos mode!</w:t>
                             </w:r>
                             <w:r>
                               <w:t xml:space="preserve"> </w:t>
@@ -962,7 +963,7 @@
           </mc:Choice>
           <mc:Fallback>
             <w:pict>
-              <v:shape w14:anchorId="289E8E3D" id="Text Box 15" o:spid="_x0000_s1029" type="#_x0000_t202" style="position:absolute;margin-left:330.75pt;margin-top:5.25pt;width:156.9pt;height:.05pt;z-index:251679744;visibility:visible;mso-wrap-style:square;mso-wrap-distance-left:9pt;mso-wrap-distance-top:0;mso-wrap-distance-right:9pt;mso-wrap-distance-bottom:0;mso-position-horizontal:absolute;mso-position-horizontal-relative:text;mso-position-vertical:absolute;mso-position-vertical-relative:text;v-text-anchor:top" o:gfxdata="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" stroked="f">
+              <v:shape w14:anchorId="289E8E3D" id="Text Box 15" o:spid="_x0000_s1030" type="#_x0000_t202" style="position:absolute;margin-left:330.75pt;margin-top:17.8pt;width:156.9pt;height:.05pt;z-index:251679744;visibility:visible;mso-wrap-style:square;mso-wrap-distance-left:9pt;mso-wrap-distance-top:0;mso-wrap-distance-right:9pt;mso-wrap-distance-bottom:0;mso-position-horizontal:absolute;mso-position-horizontal-relative:text;mso-position-vertical:absolute;mso-position-vertical-relative:text;v-text-anchor:top" o:gfxdata="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" stroked="f">
                 <v:textbox style="mso-fit-shape-to-text:t" inset="0,0,0,0">
                   <w:txbxContent>
                     <w:p>
@@ -973,7 +974,7 @@
                         </w:rPr>
                       </w:pPr>
                       <w:r>
-                        <w:t>Noise: high amplitude, high frequency</w:t>
+                        <w:t>Max reflection, lots of texture. Chaos mode!</w:t>
                       </w:r>
                       <w:r>
                         <w:t xml:space="preserve"> </w:t>
@@ -993,13 +994,13 @@
         <mc:AlternateContent>
           <mc:Choice Requires="wps">
             <w:drawing>
-              <wp:anchor distT="0" distB="0" distL="114300" distR="114300" simplePos="0" relativeHeight="251669504" behindDoc="0" locked="0" layoutInCell="1" allowOverlap="1" wp14:anchorId="0D44114B" wp14:editId="2BE7C4E8">
+              <wp:anchor distT="0" distB="0" distL="114300" distR="114300" simplePos="0" relativeHeight="251669504" behindDoc="0" locked="0" layoutInCell="1" allowOverlap="1" wp14:anchorId="0D44114B" wp14:editId="005D4ECF">
                 <wp:simplePos x="0" y="0"/>
                 <wp:positionH relativeFrom="column">
                   <wp:posOffset>2009775</wp:posOffset>
                 </wp:positionH>
                 <wp:positionV relativeFrom="paragraph">
-                  <wp:posOffset>76200</wp:posOffset>
+                  <wp:posOffset>235723</wp:posOffset>
                 </wp:positionV>
                 <wp:extent cx="1992630" cy="635"/>
                 <wp:effectExtent l="0" t="0" r="0" b="0"/>
@@ -1035,10 +1036,15 @@
                               </w:rPr>
                             </w:pPr>
                             <w:r>
-                              <w:t>Drama Lighting (from the left)</w:t>
+                              <w:t xml:space="preserve">Max refraction, high </w:t>
                             </w:r>
+                            <w:proofErr w:type="spellStart"/>
                             <w:r>
-                              <w:t xml:space="preserve"> </w:t>
+                              <w:t>uEta</w:t>
+                            </w:r>
+                            <w:proofErr w:type="spellEnd"/>
+                            <w:r>
+                              <w:t xml:space="preserve"> and texture amplitude. Looks like mold!</w:t>
                             </w:r>
                           </w:p>
                         </w:txbxContent>
@@ -1057,7 +1063,7 @@
           </mc:Choice>
           <mc:Fallback>
             <w:pict>
-              <v:shape w14:anchorId="0D44114B" id="Text Box 8" o:spid="_x0000_s1030" type="#_x0000_t202" style="position:absolute;margin-left:158.25pt;margin-top:6pt;width:156.9pt;height:.05pt;z-index:251669504;visibility:visible;mso-wrap-style:square;mso-wrap-distance-left:9pt;mso-wrap-distance-top:0;mso-wrap-distance-right:9pt;mso-wrap-distance-bottom:0;mso-position-horizontal:absolute;mso-position-horizontal-relative:text;mso-position-vertical:absolute;mso-position-vertical-relative:text;v-text-anchor:top" o:gfxdata="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" stroked="f">
+              <v:shape w14:anchorId="0D44114B" id="Text Box 8" o:spid="_x0000_s1031" type="#_x0000_t202" style="position:absolute;margin-left:158.25pt;margin-top:18.55pt;width:156.9pt;height:.05pt;z-index:251669504;visibility:visible;mso-wrap-style:square;mso-wrap-distance-left:9pt;mso-wrap-distance-top:0;mso-wrap-distance-right:9pt;mso-wrap-distance-bottom:0;mso-position-horizontal:absolute;mso-position-horizontal-relative:text;mso-position-vertical:absolute;mso-position-vertical-relative:text;v-text-anchor:top" o:gfxdata="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" stroked="f">
                 <v:textbox style="mso-fit-shape-to-text:t" inset="0,0,0,0">
                   <w:txbxContent>
                     <w:p>
@@ -1068,10 +1074,15 @@
                         </w:rPr>
                       </w:pPr>
                       <w:r>
-                        <w:t>Drama Lighting (from the left)</w:t>
+                        <w:t xml:space="preserve">Max refraction, high </w:t>
                       </w:r>
+                      <w:proofErr w:type="spellStart"/>
                       <w:r>
-                        <w:t xml:space="preserve"> </w:t>
+                        <w:t>uEta</w:t>
+                      </w:r>
+                      <w:proofErr w:type="spellEnd"/>
+                      <w:r>
+                        <w:t xml:space="preserve"> and texture amplitude. Looks like mold!</w:t>
                       </w:r>
                     </w:p>
                   </w:txbxContent>
@@ -1081,528 +1092,25 @@
           </mc:Fallback>
         </mc:AlternateContent>
       </w:r>
-      <w:r>
-        <w:rPr>
-          <w:noProof/>
-        </w:rPr>
-        <mc:AlternateContent>
-          <mc:Choice Requires="wps">
-            <w:drawing>
-              <wp:anchor distT="0" distB="0" distL="114300" distR="114300" simplePos="0" relativeHeight="251667456" behindDoc="0" locked="0" layoutInCell="1" allowOverlap="1" wp14:anchorId="04C246C8" wp14:editId="51F64934">
-                <wp:simplePos x="0" y="0"/>
-                <wp:positionH relativeFrom="margin">
-                  <wp:align>left</wp:align>
-                </wp:positionH>
-                <wp:positionV relativeFrom="paragraph">
-                  <wp:posOffset>65405</wp:posOffset>
-                </wp:positionV>
-                <wp:extent cx="1939925" cy="635"/>
-                <wp:effectExtent l="0" t="0" r="3175" b="0"/>
-                <wp:wrapNone/>
-                <wp:docPr id="7" name="Text Box 7"/>
-                <wp:cNvGraphicFramePr/>
-                <a:graphic xmlns:a="http://schemas.openxmlformats.org/drawingml/2006/main">
-                  <a:graphicData uri="http://schemas.microsoft.com/office/word/2010/wordprocessingShape">
-                    <wps:wsp>
-                      <wps:cNvSpPr txBox="1"/>
-                      <wps:spPr>
-                        <a:xfrm>
-                          <a:off x="0" y="0"/>
-                          <a:ext cx="1939925" cy="635"/>
-                        </a:xfrm>
-                        <a:prstGeom prst="rect">
-                          <a:avLst/>
-                        </a:prstGeom>
-                        <a:solidFill>
-                          <a:prstClr val="white"/>
-                        </a:solidFill>
-                        <a:ln>
-                          <a:noFill/>
-                        </a:ln>
-                      </wps:spPr>
-                      <wps:txbx>
-                        <w:txbxContent>
-                          <w:p>
-                            <w:pPr>
-                              <w:pStyle w:val="Caption"/>
-                              <w:rPr>
-                                <w:noProof/>
-                              </w:rPr>
-                            </w:pPr>
-                            <w:r>
-                              <w:t>Shininess low</w:t>
-                            </w:r>
-                          </w:p>
-                        </w:txbxContent>
-                      </wps:txbx>
-                      <wps:bodyPr rot="0" spcFirstLastPara="0" vertOverflow="overflow" horzOverflow="overflow" vert="horz" wrap="square" lIns="0" tIns="0" rIns="0" bIns="0" numCol="1" spcCol="0" rtlCol="0" fromWordArt="0" anchor="t" anchorCtr="0" forceAA="0" compatLnSpc="1">
-                        <a:prstTxWarp prst="textNoShape">
-                          <a:avLst/>
-                        </a:prstTxWarp>
-                        <a:spAutoFit/>
-                      </wps:bodyPr>
-                    </wps:wsp>
-                  </a:graphicData>
-                </a:graphic>
-              </wp:anchor>
-            </w:drawing>
-          </mc:Choice>
-          <mc:Fallback>
-            <w:pict>
-              <v:shape w14:anchorId="04C246C8" id="Text Box 7" o:spid="_x0000_s1031" type="#_x0000_t202" style="position:absolute;margin-left:0;margin-top:5.15pt;width:152.75pt;height:.05pt;z-index:251667456;visibility:visible;mso-wrap-style:square;mso-wrap-distance-left:9pt;mso-wrap-distance-top:0;mso-wrap-distance-right:9pt;mso-wrap-distance-bottom:0;mso-position-horizontal:left;mso-position-horizontal-relative:margin;mso-position-vertical:absolute;mso-position-vertical-relative:text;v-text-anchor:top" o:gfxdata="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" stroked="f">
-                <v:textbox style="mso-fit-shape-to-text:t" inset="0,0,0,0">
-                  <w:txbxContent>
-                    <w:p>
-                      <w:pPr>
-                        <w:pStyle w:val="Caption"/>
-                        <w:rPr>
-                          <w:noProof/>
-                        </w:rPr>
-                      </w:pPr>
-                      <w:r>
-                        <w:t>Shininess low</w:t>
-                      </w:r>
-                    </w:p>
-                  </w:txbxContent>
-                </v:textbox>
-                <w10:wrap anchorx="margin"/>
-              </v:shape>
-            </w:pict>
-          </mc:Fallback>
-        </mc:AlternateContent>
-      </w:r>
     </w:p>
+    <w:p/>
+    <w:p/>
+    <w:p/>
+    <w:p/>
     <w:p>
       <w:r>
-        <w:rPr>
-          <w:noProof/>
-        </w:rPr>
-        <w:drawing>
-          <wp:anchor distT="0" distB="0" distL="114300" distR="114300" simplePos="0" relativeHeight="251686912" behindDoc="0" locked="0" layoutInCell="1" allowOverlap="1" wp14:anchorId="1C0A29EA" wp14:editId="0D1CEA43">
-            <wp:simplePos x="0" y="0"/>
-            <wp:positionH relativeFrom="column">
-              <wp:posOffset>4190365</wp:posOffset>
-            </wp:positionH>
-            <wp:positionV relativeFrom="paragraph">
-              <wp:posOffset>11430</wp:posOffset>
-            </wp:positionV>
-            <wp:extent cx="2009775" cy="2020639"/>
-            <wp:effectExtent l="0" t="0" r="0" b="0"/>
-            <wp:wrapNone/>
-            <wp:docPr id="20" name="Picture 20"/>
-            <wp:cNvGraphicFramePr>
-              <a:graphicFrameLocks xmlns:a="http://schemas.openxmlformats.org/drawingml/2006/main" noChangeAspect="1"/>
-            </wp:cNvGraphicFramePr>
-            <a:graphic xmlns:a="http://schemas.openxmlformats.org/drawingml/2006/main">
-              <a:graphicData uri="http://schemas.openxmlformats.org/drawingml/2006/picture">
-                <pic:pic xmlns:pic="http://schemas.openxmlformats.org/drawingml/2006/picture">
-                  <pic:nvPicPr>
-                    <pic:cNvPr id="1" name=""/>
-                    <pic:cNvPicPr/>
-                  </pic:nvPicPr>
-                  <pic:blipFill>
-                    <a:blip r:embed="rId12">
-                      <a:extLst>
-                        <a:ext uri="{28A0092B-C50C-407E-A947-70E740481C1C}">
-                          <a14:useLocalDpi xmlns:a14="http://schemas.microsoft.com/office/drawing/2010/main" val="0"/>
-                        </a:ext>
-                      </a:extLst>
-                    </a:blip>
-                    <a:stretch>
-                      <a:fillRect/>
-                    </a:stretch>
-                  </pic:blipFill>
-                  <pic:spPr>
-                    <a:xfrm>
-                      <a:off x="0" y="0"/>
-                      <a:ext cx="2009775" cy="2020639"/>
-                    </a:xfrm>
-                    <a:prstGeom prst="rect">
-                      <a:avLst/>
-                    </a:prstGeom>
-                  </pic:spPr>
-                </pic:pic>
-              </a:graphicData>
-            </a:graphic>
-            <wp14:sizeRelH relativeFrom="margin">
-              <wp14:pctWidth>0</wp14:pctWidth>
-            </wp14:sizeRelH>
-            <wp14:sizeRelV relativeFrom="margin">
-              <wp14:pctHeight>0</wp14:pctHeight>
-            </wp14:sizeRelV>
-          </wp:anchor>
-        </w:drawing>
-      </w:r>
-      <w:r>
-        <w:rPr>
-          <w:noProof/>
-        </w:rPr>
-        <w:drawing>
-          <wp:anchor distT="0" distB="0" distL="114300" distR="114300" simplePos="0" relativeHeight="251683840" behindDoc="0" locked="0" layoutInCell="1" allowOverlap="1" wp14:anchorId="6965595C" wp14:editId="447B6B02">
-            <wp:simplePos x="0" y="0"/>
-            <wp:positionH relativeFrom="margin">
-              <wp:posOffset>1990725</wp:posOffset>
-            </wp:positionH>
-            <wp:positionV relativeFrom="paragraph">
-              <wp:posOffset>11430</wp:posOffset>
-            </wp:positionV>
-            <wp:extent cx="1951463" cy="1988185"/>
-            <wp:effectExtent l="0" t="0" r="0" b="0"/>
-            <wp:wrapNone/>
-            <wp:docPr id="18" name="Picture 18"/>
-            <wp:cNvGraphicFramePr>
-              <a:graphicFrameLocks xmlns:a="http://schemas.openxmlformats.org/drawingml/2006/main" noChangeAspect="1"/>
-            </wp:cNvGraphicFramePr>
-            <a:graphic xmlns:a="http://schemas.openxmlformats.org/drawingml/2006/main">
-              <a:graphicData uri="http://schemas.openxmlformats.org/drawingml/2006/picture">
-                <pic:pic xmlns:pic="http://schemas.openxmlformats.org/drawingml/2006/picture">
-                  <pic:nvPicPr>
-                    <pic:cNvPr id="1" name=""/>
-                    <pic:cNvPicPr/>
-                  </pic:nvPicPr>
-                  <pic:blipFill>
-                    <a:blip r:embed="rId13">
-                      <a:extLst>
-                        <a:ext uri="{28A0092B-C50C-407E-A947-70E740481C1C}">
-                          <a14:useLocalDpi xmlns:a14="http://schemas.microsoft.com/office/drawing/2010/main" val="0"/>
-                        </a:ext>
-                      </a:extLst>
-                    </a:blip>
-                    <a:stretch>
-                      <a:fillRect/>
-                    </a:stretch>
-                  </pic:blipFill>
-                  <pic:spPr>
-                    <a:xfrm>
-                      <a:off x="0" y="0"/>
-                      <a:ext cx="1958250" cy="1995100"/>
-                    </a:xfrm>
-                    <a:prstGeom prst="rect">
-                      <a:avLst/>
-                    </a:prstGeom>
-                  </pic:spPr>
-                </pic:pic>
-              </a:graphicData>
-            </a:graphic>
-            <wp14:sizeRelH relativeFrom="margin">
-              <wp14:pctWidth>0</wp14:pctWidth>
-            </wp14:sizeRelH>
-            <wp14:sizeRelV relativeFrom="margin">
-              <wp14:pctHeight>0</wp14:pctHeight>
-            </wp14:sizeRelV>
-          </wp:anchor>
-        </w:drawing>
-      </w:r>
-    </w:p>
-    <w:p/>
-    <w:p/>
-    <w:p/>
-    <w:p/>
-    <w:p/>
-    <w:p>
-      <w:r>
-        <w:rPr>
-          <w:noProof/>
-        </w:rPr>
-        <mc:AlternateContent>
-          <mc:Choice Requires="wps">
-            <w:drawing>
-              <wp:anchor distT="0" distB="0" distL="114300" distR="114300" simplePos="0" relativeHeight="251685888" behindDoc="0" locked="0" layoutInCell="1" allowOverlap="1" wp14:anchorId="4FD70871" wp14:editId="2D57FB3A">
-                <wp:simplePos x="0" y="0"/>
-                <wp:positionH relativeFrom="margin">
-                  <wp:posOffset>2009775</wp:posOffset>
-                </wp:positionH>
-                <wp:positionV relativeFrom="paragraph">
-                  <wp:posOffset>292100</wp:posOffset>
-                </wp:positionV>
-                <wp:extent cx="1939925" cy="635"/>
-                <wp:effectExtent l="0" t="0" r="3175" b="0"/>
-                <wp:wrapNone/>
-                <wp:docPr id="19" name="Text Box 19"/>
-                <wp:cNvGraphicFramePr/>
-                <a:graphic xmlns:a="http://schemas.openxmlformats.org/drawingml/2006/main">
-                  <a:graphicData uri="http://schemas.microsoft.com/office/word/2010/wordprocessingShape">
-                    <wps:wsp>
-                      <wps:cNvSpPr txBox="1"/>
-                      <wps:spPr>
-                        <a:xfrm>
-                          <a:off x="0" y="0"/>
-                          <a:ext cx="1939925" cy="635"/>
-                        </a:xfrm>
-                        <a:prstGeom prst="rect">
-                          <a:avLst/>
-                        </a:prstGeom>
-                        <a:solidFill>
-                          <a:prstClr val="white"/>
-                        </a:solidFill>
-                        <a:ln>
-                          <a:noFill/>
-                        </a:ln>
-                      </wps:spPr>
-                      <wps:txbx>
-                        <w:txbxContent>
-                          <w:p>
-                            <w:pPr>
-                              <w:pStyle w:val="Caption"/>
-                              <w:rPr>
-                                <w:noProof/>
-                              </w:rPr>
-                            </w:pPr>
-                            <w:r>
-                              <w:t>Fun with sliders!</w:t>
-                            </w:r>
-                          </w:p>
-                        </w:txbxContent>
-                      </wps:txbx>
-                      <wps:bodyPr rot="0" spcFirstLastPara="0" vertOverflow="overflow" horzOverflow="overflow" vert="horz" wrap="square" lIns="0" tIns="0" rIns="0" bIns="0" numCol="1" spcCol="0" rtlCol="0" fromWordArt="0" anchor="t" anchorCtr="0" forceAA="0" compatLnSpc="1">
-                        <a:prstTxWarp prst="textNoShape">
-                          <a:avLst/>
-                        </a:prstTxWarp>
-                        <a:spAutoFit/>
-                      </wps:bodyPr>
-                    </wps:wsp>
-                  </a:graphicData>
-                </a:graphic>
-              </wp:anchor>
-            </w:drawing>
-          </mc:Choice>
-          <mc:Fallback>
-            <w:pict>
-              <v:shape w14:anchorId="4FD70871" id="Text Box 19" o:spid="_x0000_s1032" type="#_x0000_t202" style="position:absolute;margin-left:158.25pt;margin-top:23pt;width:152.75pt;height:.05pt;z-index:251685888;visibility:visible;mso-wrap-style:square;mso-wrap-distance-left:9pt;mso-wrap-distance-top:0;mso-wrap-distance-right:9pt;mso-wrap-distance-bottom:0;mso-position-horizontal:absolute;mso-position-horizontal-relative:margin;mso-position-vertical:absolute;mso-position-vertical-relative:text;v-text-anchor:top" o:gfxdata="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" stroked="f">
-                <v:textbox style="mso-fit-shape-to-text:t" inset="0,0,0,0">
-                  <w:txbxContent>
-                    <w:p>
-                      <w:pPr>
-                        <w:pStyle w:val="Caption"/>
-                        <w:rPr>
-                          <w:noProof/>
-                        </w:rPr>
-                      </w:pPr>
-                      <w:r>
-                        <w:t>Fun with sliders!</w:t>
-                      </w:r>
-                    </w:p>
-                  </w:txbxContent>
-                </v:textbox>
-                <w10:wrap anchorx="margin"/>
-              </v:shape>
-            </w:pict>
-          </mc:Fallback>
-        </mc:AlternateContent>
-      </w:r>
-      <w:r>
-        <w:rPr>
-          <w:noProof/>
-        </w:rPr>
-        <mc:AlternateContent>
-          <mc:Choice Requires="wps">
-            <w:drawing>
-              <wp:anchor distT="0" distB="0" distL="114300" distR="114300" simplePos="0" relativeHeight="251682816" behindDoc="0" locked="0" layoutInCell="1" allowOverlap="1" wp14:anchorId="0AF83088" wp14:editId="5B181328">
-                <wp:simplePos x="0" y="0"/>
-                <wp:positionH relativeFrom="margin">
-                  <wp:posOffset>-254000</wp:posOffset>
-                </wp:positionH>
-                <wp:positionV relativeFrom="paragraph">
-                  <wp:posOffset>304165</wp:posOffset>
-                </wp:positionV>
-                <wp:extent cx="1939925" cy="635"/>
-                <wp:effectExtent l="0" t="0" r="3175" b="0"/>
-                <wp:wrapNone/>
-                <wp:docPr id="17" name="Text Box 17"/>
-                <wp:cNvGraphicFramePr/>
-                <a:graphic xmlns:a="http://schemas.openxmlformats.org/drawingml/2006/main">
-                  <a:graphicData uri="http://schemas.microsoft.com/office/word/2010/wordprocessingShape">
-                    <wps:wsp>
-                      <wps:cNvSpPr txBox="1"/>
-                      <wps:spPr>
-                        <a:xfrm>
-                          <a:off x="0" y="0"/>
-                          <a:ext cx="1939925" cy="635"/>
-                        </a:xfrm>
-                        <a:prstGeom prst="rect">
-                          <a:avLst/>
-                        </a:prstGeom>
-                        <a:solidFill>
-                          <a:prstClr val="white"/>
-                        </a:solidFill>
-                        <a:ln>
-                          <a:noFill/>
-                        </a:ln>
-                      </wps:spPr>
-                      <wps:txbx>
-                        <w:txbxContent>
-                          <w:p>
-                            <w:pPr>
-                              <w:pStyle w:val="Caption"/>
-                              <w:rPr>
-                                <w:noProof/>
-                              </w:rPr>
-                            </w:pPr>
-                            <w:r>
-                              <w:t>Noise: low amplitude, low frequency</w:t>
-                            </w:r>
-                          </w:p>
-                        </w:txbxContent>
-                      </wps:txbx>
-                      <wps:bodyPr rot="0" spcFirstLastPara="0" vertOverflow="overflow" horzOverflow="overflow" vert="horz" wrap="square" lIns="0" tIns="0" rIns="0" bIns="0" numCol="1" spcCol="0" rtlCol="0" fromWordArt="0" anchor="t" anchorCtr="0" forceAA="0" compatLnSpc="1">
-                        <a:prstTxWarp prst="textNoShape">
-                          <a:avLst/>
-                        </a:prstTxWarp>
-                        <a:spAutoFit/>
-                      </wps:bodyPr>
-                    </wps:wsp>
-                  </a:graphicData>
-                </a:graphic>
-              </wp:anchor>
-            </w:drawing>
-          </mc:Choice>
-          <mc:Fallback>
-            <w:pict>
-              <v:shape w14:anchorId="0AF83088" id="Text Box 17" o:spid="_x0000_s1033" type="#_x0000_t202" style="position:absolute;margin-left:-20pt;margin-top:23.95pt;width:152.75pt;height:.05pt;z-index:251682816;visibility:visible;mso-wrap-style:square;mso-wrap-distance-left:9pt;mso-wrap-distance-top:0;mso-wrap-distance-right:9pt;mso-wrap-distance-bottom:0;mso-position-horizontal:absolute;mso-position-horizontal-relative:margin;mso-position-vertical:absolute;mso-position-vertical-relative:text;v-text-anchor:top" o:gfxdata="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" stroked="f">
-                <v:textbox style="mso-fit-shape-to-text:t" inset="0,0,0,0">
-                  <w:txbxContent>
-                    <w:p>
-                      <w:pPr>
-                        <w:pStyle w:val="Caption"/>
-                        <w:rPr>
-                          <w:noProof/>
-                        </w:rPr>
-                      </w:pPr>
-                      <w:r>
-                        <w:t>Noise: low amplitude, low frequency</w:t>
-                      </w:r>
-                    </w:p>
-                  </w:txbxContent>
-                </v:textbox>
-                <w10:wrap anchorx="margin"/>
-              </v:shape>
-            </w:pict>
-          </mc:Fallback>
-        </mc:AlternateContent>
-      </w:r>
-    </w:p>
-    <w:p>
-      <w:r>
-        <w:rPr>
-          <w:noProof/>
-        </w:rPr>
-        <mc:AlternateContent>
-          <mc:Choice Requires="wps">
-            <w:drawing>
-              <wp:anchor distT="0" distB="0" distL="114300" distR="114300" simplePos="0" relativeHeight="251688960" behindDoc="0" locked="0" layoutInCell="1" allowOverlap="1" wp14:anchorId="31E06829" wp14:editId="3966C449">
-                <wp:simplePos x="0" y="0"/>
-                <wp:positionH relativeFrom="margin">
-                  <wp:posOffset>4210050</wp:posOffset>
-                </wp:positionH>
-                <wp:positionV relativeFrom="paragraph">
-                  <wp:posOffset>8890</wp:posOffset>
-                </wp:positionV>
-                <wp:extent cx="1939925" cy="635"/>
-                <wp:effectExtent l="0" t="0" r="3175" b="0"/>
-                <wp:wrapNone/>
-                <wp:docPr id="21" name="Text Box 21"/>
-                <wp:cNvGraphicFramePr/>
-                <a:graphic xmlns:a="http://schemas.openxmlformats.org/drawingml/2006/main">
-                  <a:graphicData uri="http://schemas.microsoft.com/office/word/2010/wordprocessingShape">
-                    <wps:wsp>
-                      <wps:cNvSpPr txBox="1"/>
-                      <wps:spPr>
-                        <a:xfrm>
-                          <a:off x="0" y="0"/>
-                          <a:ext cx="1939925" cy="635"/>
-                        </a:xfrm>
-                        <a:prstGeom prst="rect">
-                          <a:avLst/>
-                        </a:prstGeom>
-                        <a:solidFill>
-                          <a:prstClr val="white"/>
-                        </a:solidFill>
-                        <a:ln>
-                          <a:noFill/>
-                        </a:ln>
-                      </wps:spPr>
-                      <wps:txbx>
-                        <w:txbxContent>
-                          <w:p>
-                            <w:pPr>
-                              <w:pStyle w:val="Caption"/>
-                              <w:rPr>
-                                <w:noProof/>
-                              </w:rPr>
-                            </w:pPr>
-                            <w:r>
-                              <w:t>Attempting to make water…</w:t>
-                            </w:r>
-                          </w:p>
-                        </w:txbxContent>
-                      </wps:txbx>
-                      <wps:bodyPr rot="0" spcFirstLastPara="0" vertOverflow="overflow" horzOverflow="overflow" vert="horz" wrap="square" lIns="0" tIns="0" rIns="0" bIns="0" numCol="1" spcCol="0" rtlCol="0" fromWordArt="0" anchor="t" anchorCtr="0" forceAA="0" compatLnSpc="1">
-                        <a:prstTxWarp prst="textNoShape">
-                          <a:avLst/>
-                        </a:prstTxWarp>
-                        <a:spAutoFit/>
-                      </wps:bodyPr>
-                    </wps:wsp>
-                  </a:graphicData>
-                </a:graphic>
-              </wp:anchor>
-            </w:drawing>
-          </mc:Choice>
-          <mc:Fallback>
-            <w:pict>
-              <v:shape w14:anchorId="31E06829" id="Text Box 21" o:spid="_x0000_s1034" type="#_x0000_t202" style="position:absolute;margin-left:331.5pt;margin-top:.7pt;width:152.75pt;height:.05pt;z-index:251688960;visibility:visible;mso-wrap-style:square;mso-wrap-distance-left:9pt;mso-wrap-distance-top:0;mso-wrap-distance-right:9pt;mso-wrap-distance-bottom:0;mso-position-horizontal:absolute;mso-position-horizontal-relative:margin;mso-position-vertical:absolute;mso-position-vertical-relative:text;v-text-anchor:top" o:gfxdata="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" stroked="f">
-                <v:textbox style="mso-fit-shape-to-text:t" inset="0,0,0,0">
-                  <w:txbxContent>
-                    <w:p>
-                      <w:pPr>
-                        <w:pStyle w:val="Caption"/>
-                        <w:rPr>
-                          <w:noProof/>
-                        </w:rPr>
-                      </w:pPr>
-                      <w:r>
-                        <w:t>Attempting to make water…</w:t>
-                      </w:r>
-                    </w:p>
-                  </w:txbxContent>
-                </v:textbox>
-                <w10:wrap anchorx="margin"/>
-              </v:shape>
-            </w:pict>
-          </mc:Fallback>
-        </mc:AlternateContent>
-      </w:r>
-    </w:p>
-    <w:p/>
-    <w:p/>
-    <w:p>
-      <w:r>
         <w:t xml:space="preserve">Video link: </w:t>
       </w:r>
-      <w:hyperlink r:id="rId14" w:history="1">
+      <w:hyperlink r:id="rId11" w:history="1">
         <w:r>
           <w:rPr>
             <w:rStyle w:val="Hyperlink"/>
           </w:rPr>
-          <w:t>https://youtu.be/zUXBBjdB</w:t>
-        </w:r>
-        <w:r>
-          <w:rPr>
-            <w:rStyle w:val="Hyperlink"/>
-          </w:rPr>
-          <w:t>Y</w:t>
-        </w:r>
-        <w:r>
-          <w:rPr>
-            <w:rStyle w:val="Hyperlink"/>
-          </w:rPr>
-          <w:t>aU</w:t>
+          <w:t>https://youtu.be/OVp2oDmvyb0</w:t>
         </w:r>
       </w:hyperlink>
-      <w:r>
-        <w:t xml:space="preserve"> </w:t>
-      </w:r>
     </w:p>
+    <w:p/>
     <w:p/>
     <w:sectPr>
       <w:pgSz w:w="12240" w:h="15840"/>

</xml_diff>